<commit_message>
Verificando lo que ocurre sin cerrar el archivo
</commit_message>
<xml_diff>
--- a/Doc.docx
+++ b/Doc.docx
@@ -5,24 +5,26 @@
     <w:p>
       <w:pPr>
         <w:rPr>
-          <w:b/>
-          <w:bCs/>
-          <w:i/>
-          <w:iCs/>
-          <w:color w:val="4472C4" w:themeColor="accent1"/>
-          <w:sz w:val="32"/>
-          <w:szCs w:val="32"/>
+          <w:rFonts w:ascii="Artifakt Element Light" w:hAnsi="Artifakt Element Light"/>
+          <w:b/>
+          <w:bCs/>
+          <w:i/>
+          <w:iCs/>
+          <w:color w:val="00B050"/>
+          <w:sz w:val="40"/>
+          <w:szCs w:val="40"/>
         </w:rPr>
       </w:pPr>
       <w:r>
         <w:rPr>
-          <w:b/>
-          <w:bCs/>
-          <w:i/>
-          <w:iCs/>
-          <w:color w:val="4472C4" w:themeColor="accent1"/>
-          <w:sz w:val="32"/>
-          <w:szCs w:val="32"/>
+          <w:rFonts w:ascii="Artifakt Element Light" w:hAnsi="Artifakt Element Light"/>
+          <w:b/>
+          <w:bCs/>
+          <w:i/>
+          <w:iCs/>
+          <w:color w:val="00B050"/>
+          <w:sz w:val="40"/>
+          <w:szCs w:val="40"/>
         </w:rPr>
         <w:t>Hola mundo.</w:t>
       </w:r>
@@ -30,79 +32,189 @@
     <w:p>
       <w:pPr>
         <w:rPr>
-          <w:b/>
-          <w:bCs/>
-          <w:i/>
-          <w:iCs/>
-          <w:color w:val="4472C4" w:themeColor="accent1"/>
-          <w:sz w:val="32"/>
-          <w:szCs w:val="32"/>
+          <w:rFonts w:ascii="Artifakt Element Light" w:hAnsi="Artifakt Element Light"/>
+          <w:b/>
+          <w:bCs/>
+          <w:i/>
+          <w:iCs/>
+          <w:color w:val="00B050"/>
+          <w:sz w:val="40"/>
+          <w:szCs w:val="40"/>
         </w:rPr>
       </w:pPr>
     </w:p>
     <w:p>
       <w:pPr>
         <w:rPr>
-          <w:b/>
-          <w:bCs/>
-          <w:i/>
-          <w:iCs/>
-          <w:color w:val="4472C4" w:themeColor="accent1"/>
-          <w:sz w:val="32"/>
-          <w:szCs w:val="32"/>
+          <w:rFonts w:ascii="Artifakt Element Light" w:hAnsi="Artifakt Element Light"/>
+          <w:b/>
+          <w:bCs/>
+          <w:i/>
+          <w:iCs/>
+          <w:color w:val="00B050"/>
+          <w:sz w:val="40"/>
+          <w:szCs w:val="40"/>
         </w:rPr>
       </w:pPr>
       <w:r>
         <w:rPr>
-          <w:b/>
-          <w:bCs/>
-          <w:i/>
-          <w:iCs/>
-          <w:color w:val="4472C4" w:themeColor="accent1"/>
-          <w:sz w:val="32"/>
-          <w:szCs w:val="32"/>
+          <w:rFonts w:ascii="Artifakt Element Light" w:hAnsi="Artifakt Element Light"/>
+          <w:b/>
+          <w:bCs/>
+          <w:i/>
+          <w:iCs/>
+          <w:color w:val="00B050"/>
+          <w:sz w:val="40"/>
+          <w:szCs w:val="40"/>
         </w:rPr>
         <w:t xml:space="preserve">Este nuevo archivo se crea para poder realizar una prueba con </w:t>
       </w:r>
-      <w:proofErr w:type="spellStart"/>
-      <w:r>
-        <w:rPr>
-          <w:b/>
-          <w:bCs/>
-          <w:i/>
-          <w:iCs/>
-          <w:color w:val="4472C4" w:themeColor="accent1"/>
-          <w:sz w:val="32"/>
-          <w:szCs w:val="32"/>
-        </w:rPr>
-        <w:t>git</w:t>
-      </w:r>
-      <w:proofErr w:type="spellEnd"/>
-      <w:r>
-        <w:rPr>
-          <w:b/>
-          <w:bCs/>
-          <w:i/>
-          <w:iCs/>
-          <w:color w:val="4472C4" w:themeColor="accent1"/>
-          <w:sz w:val="32"/>
-          <w:szCs w:val="32"/>
-        </w:rPr>
-        <w:t>, veremos que pasa cuando cambie de fuente y de color, además de agregar un nuevo archivo, claro</w:t>
-      </w:r>
+      <w:r>
+        <w:rPr>
+          <w:rFonts w:ascii="Artifakt Element Light" w:hAnsi="Artifakt Element Light"/>
+          <w:b/>
+          <w:bCs/>
+          <w:i/>
+          <w:iCs/>
+          <w:color w:val="00B050"/>
+          <w:sz w:val="40"/>
+          <w:szCs w:val="40"/>
+        </w:rPr>
+        <w:t>G</w:t>
+      </w:r>
+      <w:r>
+        <w:rPr>
+          <w:rFonts w:ascii="Artifakt Element Light" w:hAnsi="Artifakt Element Light"/>
+          <w:b/>
+          <w:bCs/>
+          <w:i/>
+          <w:iCs/>
+          <w:color w:val="00B050"/>
+          <w:sz w:val="40"/>
+          <w:szCs w:val="40"/>
+        </w:rPr>
+        <w:t xml:space="preserve">it, veremos </w:t>
+      </w:r>
+      <w:r>
+        <w:rPr>
+          <w:rFonts w:ascii="Artifakt Element Light" w:hAnsi="Artifakt Element Light"/>
+          <w:b/>
+          <w:bCs/>
+          <w:i/>
+          <w:iCs/>
+          <w:color w:val="00B050"/>
+          <w:sz w:val="40"/>
+          <w:szCs w:val="40"/>
+        </w:rPr>
+        <w:t>qué</w:t>
+      </w:r>
+      <w:r>
+        <w:rPr>
+          <w:rFonts w:ascii="Artifakt Element Light" w:hAnsi="Artifakt Element Light"/>
+          <w:b/>
+          <w:bCs/>
+          <w:i/>
+          <w:iCs/>
+          <w:color w:val="00B050"/>
+          <w:sz w:val="40"/>
+          <w:szCs w:val="40"/>
+        </w:rPr>
+        <w:t xml:space="preserve"> pasa cuando cambie de fuente y de color, adem</w:t>
+      </w:r>
+      <w:r>
+        <w:rPr>
+          <w:rFonts w:ascii="Artifakt Element Light" w:hAnsi="Artifakt Element Light" w:cs="Cambria"/>
+          <w:b/>
+          <w:bCs/>
+          <w:i/>
+          <w:iCs/>
+          <w:color w:val="00B050"/>
+          <w:sz w:val="40"/>
+          <w:szCs w:val="40"/>
+        </w:rPr>
+        <w:t>á</w:t>
+      </w:r>
+      <w:r>
+        <w:rPr>
+          <w:rFonts w:ascii="Artifakt Element Light" w:hAnsi="Artifakt Element Light"/>
+          <w:b/>
+          <w:bCs/>
+          <w:i/>
+          <w:iCs/>
+          <w:color w:val="00B050"/>
+          <w:sz w:val="40"/>
+          <w:szCs w:val="40"/>
+        </w:rPr>
+        <w:t>s de agregar un nuevo archivo, claro.</w:t>
+      </w:r>
+    </w:p>
+    <w:p>
+      <w:pPr>
+        <w:rPr>
+          <w:rFonts w:ascii="Artifakt Element Light" w:hAnsi="Artifakt Element Light"/>
+          <w:b/>
+          <w:bCs/>
+          <w:i/>
+          <w:iCs/>
+          <w:color w:val="00B050"/>
+          <w:sz w:val="40"/>
+          <w:szCs w:val="40"/>
+        </w:rPr>
+      </w:pPr>
       <w:bookmarkStart w:id="0" w:name="_GoBack"/>
       <w:bookmarkEnd w:id="0"/>
-      <w:r>
-        <w:rPr>
-          <w:b/>
-          <w:bCs/>
-          <w:i/>
-          <w:iCs/>
-          <w:color w:val="4472C4" w:themeColor="accent1"/>
-          <w:sz w:val="32"/>
-          <w:szCs w:val="32"/>
-        </w:rPr>
-        <w:t>.</w:t>
+    </w:p>
+    <w:p>
+      <w:pPr>
+        <w:rPr>
+          <w:rFonts w:ascii="Artifakt Element Light" w:hAnsi="Artifakt Element Light"/>
+          <w:b/>
+          <w:bCs/>
+          <w:i/>
+          <w:iCs/>
+          <w:color w:val="00B050"/>
+          <w:sz w:val="40"/>
+          <w:szCs w:val="40"/>
+        </w:rPr>
+      </w:pPr>
+      <w:r>
+        <w:rPr>
+          <w:rFonts w:ascii="Artifakt Element Light" w:hAnsi="Artifakt Element Light"/>
+          <w:b/>
+          <w:bCs/>
+          <w:i/>
+          <w:iCs/>
+          <w:color w:val="00B050"/>
+          <w:sz w:val="40"/>
+          <w:szCs w:val="40"/>
+        </w:rPr>
+        <w:t>Veamos que ocurre cuando no cierro el archivo y cambio de rama. Los cambios en los formatos deben permanecer, as</w:t>
+      </w:r>
+      <w:r>
+        <w:rPr>
+          <w:rFonts w:ascii="Artifakt Element Light" w:hAnsi="Artifakt Element Light" w:cs="Cambria"/>
+          <w:b/>
+          <w:bCs/>
+          <w:i/>
+          <w:iCs/>
+          <w:color w:val="00B050"/>
+          <w:sz w:val="40"/>
+          <w:szCs w:val="40"/>
+        </w:rPr>
+        <w:t>í</w:t>
+      </w:r>
+      <w:r>
+        <w:rPr>
+          <w:rFonts w:ascii="Artifakt Element Light" w:hAnsi="Artifakt Element Light"/>
+          <w:b/>
+          <w:bCs/>
+          <w:i/>
+          <w:iCs/>
+          <w:color w:val="00B050"/>
+          <w:sz w:val="40"/>
+          <w:szCs w:val="40"/>
+        </w:rPr>
+        <w:t xml:space="preserve"> que verifiquemos.</w:t>
       </w:r>
     </w:p>
     <w:sectPr>

</xml_diff>

<commit_message>
Recuerde cerrar los archivos
</commit_message>
<xml_diff>
--- a/Doc.docx
+++ b/Doc.docx
@@ -5,50 +5,46 @@
     <w:p>
       <w:pPr>
         <w:rPr>
-          <w:rFonts w:ascii="Artifakt Element Light" w:hAnsi="Artifakt Element Light"/>
+          <w:rFonts w:ascii="Times New Roman" w:hAnsi="Times New Roman" w:cs="Times New Roman"/>
           <w:b/>
           <w:bCs/>
-          <w:i/>
-          <w:iCs/>
-          <w:sz w:val="40"/>
-          <w:szCs w:val="40"/>
+          <w:color w:val="7030A0"/>
+          <w:sz w:val="48"/>
+          <w:szCs w:val="48"/>
         </w:rPr>
       </w:pPr>
       <w:r>
         <w:rPr>
-          <w:rFonts w:ascii="Artifakt Element Light" w:hAnsi="Artifakt Element Light"/>
+          <w:rFonts w:ascii="Times New Roman" w:hAnsi="Times New Roman" w:cs="Times New Roman"/>
           <w:b/>
           <w:bCs/>
-          <w:i/>
-          <w:iCs/>
-          <w:sz w:val="40"/>
-          <w:szCs w:val="40"/>
+          <w:color w:val="7030A0"/>
+          <w:sz w:val="48"/>
+          <w:szCs w:val="48"/>
         </w:rPr>
         <w:t xml:space="preserve">Y entonces qué pasó pues </w:t>
       </w:r>
       <w:proofErr w:type="spellStart"/>
       <w:r>
         <w:rPr>
-          <w:rFonts w:ascii="Artifakt Element Light" w:hAnsi="Artifakt Element Light"/>
+          <w:rFonts w:ascii="Times New Roman" w:hAnsi="Times New Roman" w:cs="Times New Roman"/>
           <w:b/>
           <w:bCs/>
-          <w:i/>
-          <w:iCs/>
-          <w:sz w:val="40"/>
-          <w:szCs w:val="40"/>
+          <w:color w:val="7030A0"/>
+          <w:sz w:val="48"/>
+          <w:szCs w:val="48"/>
         </w:rPr>
         <w:t>ome</w:t>
       </w:r>
       <w:proofErr w:type="spellEnd"/>
       <w:r>
         <w:rPr>
-          <w:rFonts w:ascii="Artifakt Element Light" w:hAnsi="Artifakt Element Light"/>
+          <w:rFonts w:ascii="Times New Roman" w:hAnsi="Times New Roman" w:cs="Times New Roman"/>
           <w:b/>
           <w:bCs/>
-          <w:i/>
-          <w:iCs/>
-          <w:sz w:val="40"/>
-          <w:szCs w:val="40"/>
+          <w:color w:val="7030A0"/>
+          <w:sz w:val="48"/>
+          <w:szCs w:val="48"/>
         </w:rPr>
         <w:t>.</w:t>
       </w:r>
@@ -56,13 +52,47 @@
     <w:p>
       <w:pPr>
         <w:rPr>
-          <w:rFonts w:ascii="Artifakt Element Light" w:hAnsi="Artifakt Element Light"/>
+          <w:rFonts w:ascii="Times New Roman" w:hAnsi="Times New Roman" w:cs="Times New Roman"/>
           <w:b/>
           <w:bCs/>
-          <w:i/>
-          <w:iCs/>
-          <w:sz w:val="40"/>
-          <w:szCs w:val="40"/>
+          <w:color w:val="7030A0"/>
+          <w:sz w:val="48"/>
+          <w:szCs w:val="48"/>
+        </w:rPr>
+      </w:pPr>
+    </w:p>
+    <w:p>
+      <w:pPr>
+        <w:rPr>
+          <w:rFonts w:ascii="Times New Roman" w:hAnsi="Times New Roman" w:cs="Times New Roman"/>
+          <w:b/>
+          <w:bCs/>
+          <w:color w:val="7030A0"/>
+          <w:sz w:val="48"/>
+          <w:szCs w:val="48"/>
+        </w:rPr>
+      </w:pPr>
+      <w:r>
+        <w:rPr>
+          <w:rFonts w:ascii="Times New Roman" w:hAnsi="Times New Roman" w:cs="Times New Roman"/>
+          <w:b/>
+          <w:bCs/>
+          <w:color w:val="7030A0"/>
+          <w:sz w:val="48"/>
+          <w:szCs w:val="48"/>
+        </w:rPr>
+        <w:t>Recuerda cerrar el archivo por seguridad, es mejor, de verdad.</w:t>
+      </w:r>
+    </w:p>
+    <w:p>
+      <w:pPr>
+        <w:rPr>
+          <w:rFonts w:ascii="Times New Roman" w:hAnsi="Times New Roman" w:cs="Times New Roman"/>
+          <w:b/>
+          <w:bCs/>
+          <w:color w:val="7030A0"/>
+          <w:sz w:val="48"/>
+          <w:szCs w:val="48"/>
         </w:rPr>
       </w:pPr>
       <w:bookmarkStart w:id="0" w:name="_GoBack"/>

</xml_diff>

<commit_message>
Necesito agregar el archivo
</commit_message>
<xml_diff>
--- a/Doc.docx
+++ b/Doc.docx
@@ -117,6 +117,17 @@
           <w:szCs w:val="48"/>
         </w:rPr>
         <w:t>Epale</w:t>
+      </w:r>
+      <w:r>
+        <w:rPr>
+          <w:rFonts w:ascii="Times New Roman" w:hAnsi="Times New Roman" w:cs="Times New Roman"/>
+          <w:b/>
+          <w:bCs/>
+          <w:color w:val="7030A0"/>
+          <w:sz w:val="48"/>
+          <w:szCs w:val="48"/>
+        </w:rPr>
+        <w:t>.</w:t>
       </w:r>
       <w:bookmarkStart w:id="0" w:name="_GoBack"/>
       <w:bookmarkEnd w:id="0"/>

</xml_diff>